<commit_message>
android animation gwy yanyu
</commit_message>
<xml_diff>
--- a/公务员/常识.docx
+++ b/公务员/常识.docx
@@ -4296,21 +4296,21 @@
     <w:p>
       <w:pPr>
         <w:rPr>
+          <w:rFonts w:ascii="Arial" w:hAnsi="Arial" w:cs="Arial"/>
+          <w:color w:val="333333"/>
+          <w:sz w:val="20"/>
+          <w:szCs w:val="20"/>
+          <w:shd w:val="clear" w:color="auto" w:fill="FFFFFF"/>
+        </w:rPr>
+      </w:pPr>
+      <w:r>
+        <w:rPr>
           <w:rFonts w:ascii="Arial" w:hAnsi="Arial" w:cs="Arial" w:hint="eastAsia"/>
           <w:color w:val="333333"/>
           <w:sz w:val="20"/>
           <w:szCs w:val="20"/>
           <w:shd w:val="clear" w:color="auto" w:fill="FFFFFF"/>
         </w:rPr>
-      </w:pPr>
-      <w:r>
-        <w:rPr>
-          <w:rFonts w:ascii="Arial" w:hAnsi="Arial" w:cs="Arial" w:hint="eastAsia"/>
-          <w:color w:val="333333"/>
-          <w:sz w:val="20"/>
-          <w:szCs w:val="20"/>
-          <w:shd w:val="clear" w:color="auto" w:fill="FFFFFF"/>
-        </w:rPr>
         <w:t>栉风沐雨：</w:t>
       </w:r>
       <w:r>
@@ -4332,418 +4332,488 @@
           <w:shd w:val="clear" w:color="auto" w:fill="FFFFFF"/>
         </w:rPr>
         <w:t>栉：梳头发；沐：洗头发。风梳发，雨洗头。形容人经常在外面不顾风雨地辛苦奔波。</w:t>
+      </w:r>
+    </w:p>
+    <w:p>
+      <w:pPr>
+        <w:widowControl/>
+        <w:jc w:val="left"/>
+        <w:rPr>
+          <w:rFonts w:ascii="Arial" w:hAnsi="Arial" w:cs="Arial"/>
+          <w:color w:val="333333"/>
+          <w:sz w:val="20"/>
+          <w:szCs w:val="20"/>
+          <w:shd w:val="clear" w:color="auto" w:fill="FFFFFF"/>
+        </w:rPr>
+      </w:pPr>
+      <w:r>
+        <w:rPr>
+          <w:rFonts w:ascii="Arial" w:hAnsi="Arial" w:cs="Arial"/>
+          <w:color w:val="333333"/>
+          <w:sz w:val="20"/>
+          <w:szCs w:val="20"/>
+          <w:shd w:val="clear" w:color="auto" w:fill="FFFFFF"/>
+        </w:rPr>
+        <w:br w:type="page"/>
+      </w:r>
+      <w:r>
+        <w:rPr>
+          <w:rFonts w:ascii="Arial" w:hAnsi="Arial" w:cs="Arial"/>
+          <w:color w:val="333333"/>
+          <w:sz w:val="20"/>
+          <w:szCs w:val="20"/>
+          <w:shd w:val="clear" w:color="auto" w:fill="FFFFFF"/>
+        </w:rPr>
+        <w:lastRenderedPageBreak/>
+        <w:br w:type="page"/>
+      </w:r>
+    </w:p>
+    <w:p>
+      <w:pPr>
+        <w:pStyle w:val="1"/>
+        <w:rPr>
+          <w:shd w:val="clear" w:color="auto" w:fill="FFFFFF"/>
+        </w:rPr>
+      </w:pPr>
+      <w:r>
+        <w:rPr>
+          <w:rFonts w:hint="eastAsia"/>
+          <w:shd w:val="clear" w:color="auto" w:fill="FFFFFF"/>
+        </w:rPr>
+        <w:lastRenderedPageBreak/>
+        <w:t>俚语</w:t>
+      </w:r>
+      <w:r>
+        <w:rPr>
+          <w:shd w:val="clear" w:color="auto" w:fill="FFFFFF"/>
+        </w:rPr>
+        <w:t>，名人名言</w:t>
+      </w:r>
+    </w:p>
+    <w:p>
+      <w:pPr>
+        <w:rPr>
+          <w:shd w:val="clear" w:color="auto" w:fill="FFFFFF"/>
+        </w:rPr>
+      </w:pPr>
+      <w:r>
+        <w:rPr>
+          <w:rFonts w:hint="eastAsia"/>
+          <w:color w:val="333333"/>
+          <w:shd w:val="clear" w:color="auto" w:fill="FFFFFF"/>
+        </w:rPr>
+        <w:t>不满足是向上的车轮：</w:t>
+      </w:r>
+      <w:r>
+        <w:rPr>
+          <w:color w:val="333333"/>
+          <w:shd w:val="clear" w:color="auto" w:fill="FFFFFF"/>
+        </w:rPr>
+        <w:tab/>
+      </w:r>
+      <w:r>
+        <w:rPr>
+          <w:rFonts w:hint="eastAsia"/>
+          <w:color w:val="333333"/>
+          <w:shd w:val="clear" w:color="auto" w:fill="FFFFFF"/>
+        </w:rPr>
+        <w:t>形容</w:t>
+      </w:r>
+      <w:r>
+        <w:rPr>
+          <w:color w:val="333333"/>
+          <w:shd w:val="clear" w:color="auto" w:fill="FFFFFF"/>
+        </w:rPr>
+        <w:t>不能有一点成就就满足</w:t>
+      </w:r>
+      <w:r>
+        <w:rPr>
+          <w:rFonts w:hint="eastAsia"/>
+          <w:color w:val="333333"/>
+          <w:shd w:val="clear" w:color="auto" w:fill="FFFFFF"/>
+        </w:rPr>
+        <w:t>，</w:t>
+      </w:r>
+      <w:r>
+        <w:rPr>
+          <w:color w:val="333333"/>
+          <w:shd w:val="clear" w:color="auto" w:fill="FFFFFF"/>
+        </w:rPr>
+        <w:t>要一直对自己有严格的要求</w:t>
+      </w:r>
+      <w:r>
+        <w:rPr>
+          <w:rFonts w:hint="eastAsia"/>
+          <w:color w:val="333333"/>
+          <w:shd w:val="clear" w:color="auto" w:fill="FFFFFF"/>
+        </w:rPr>
+        <w:t>，</w:t>
+      </w:r>
+      <w:r>
+        <w:rPr>
+          <w:color w:val="333333"/>
+          <w:shd w:val="clear" w:color="auto" w:fill="FFFFFF"/>
+        </w:rPr>
+        <w:t>才会得到进步</w:t>
+      </w:r>
+      <w:r>
+        <w:rPr>
+          <w:shd w:val="clear" w:color="auto" w:fill="FFFFFF"/>
+        </w:rPr>
+        <w:br w:type="page"/>
+      </w:r>
+    </w:p>
+    <w:p>
+      <w:pPr>
+        <w:widowControl/>
+        <w:jc w:val="left"/>
+        <w:rPr>
+          <w:rFonts w:ascii="Arial" w:hAnsi="Arial" w:cs="Arial"/>
+          <w:color w:val="333333"/>
+          <w:sz w:val="20"/>
+          <w:szCs w:val="20"/>
+          <w:shd w:val="clear" w:color="auto" w:fill="FFFFFF"/>
+        </w:rPr>
+      </w:pPr>
+    </w:p>
+    <w:p>
+      <w:pPr>
+        <w:pStyle w:val="1"/>
+      </w:pPr>
+      <w:r>
+        <w:rPr>
+          <w:rFonts w:hint="eastAsia"/>
+        </w:rPr>
+        <w:t>比喻义</w:t>
+      </w:r>
+    </w:p>
+    <w:p>
+      <w:r>
+        <w:tab/>
+      </w:r>
+      <w:r>
+        <w:rPr>
+          <w:rFonts w:hint="eastAsia"/>
+        </w:rPr>
+        <w:t>鸵鸟</w:t>
+      </w:r>
+      <w:r>
+        <w:t>心态：指的是一种逃避心态</w:t>
+      </w:r>
+    </w:p>
+    <w:p>
+      <w:pPr>
+        <w:widowControl/>
+        <w:jc w:val="left"/>
+      </w:pPr>
+      <w:r>
+        <w:br w:type="page"/>
+      </w:r>
+    </w:p>
+    <w:p>
+      <w:pPr>
+        <w:pStyle w:val="1"/>
+      </w:pPr>
+      <w:r>
+        <w:rPr>
+          <w:rFonts w:hint="eastAsia"/>
+        </w:rPr>
+        <w:lastRenderedPageBreak/>
+        <w:t>化学</w:t>
+      </w:r>
+      <w:r>
+        <w:t>常识</w:t>
+      </w:r>
+    </w:p>
+    <w:p>
+      <w:r>
+        <w:rPr>
+          <w:rFonts w:hint="eastAsia"/>
+        </w:rPr>
+        <w:t>石膏</w:t>
+      </w:r>
+      <w:r>
+        <w:t>：硫酸钙，不是碳酸钙</w:t>
+      </w:r>
+    </w:p>
+    <w:p>
+      <w:pPr>
+        <w:widowControl/>
+        <w:jc w:val="left"/>
+      </w:pPr>
+      <w:r>
+        <w:br w:type="page"/>
+      </w:r>
+    </w:p>
+    <w:p>
+      <w:pPr>
+        <w:pStyle w:val="1"/>
+      </w:pPr>
+      <w:r>
+        <w:rPr>
+          <w:rFonts w:hint="eastAsia"/>
+        </w:rPr>
+        <w:lastRenderedPageBreak/>
+        <w:t>季节</w:t>
+      </w:r>
+      <w:r>
+        <w:t>、习俗</w:t>
+      </w:r>
+    </w:p>
+    <w:p>
+      <w:r>
+        <w:rPr>
+          <w:rFonts w:hint="eastAsia"/>
+        </w:rPr>
+        <w:t>寒食节</w:t>
+      </w:r>
+      <w:r>
+        <w:t>：</w:t>
+      </w:r>
+      <w:r>
+        <w:tab/>
+      </w:r>
+      <w:r>
+        <w:rPr>
+          <w:rFonts w:hint="eastAsia"/>
+        </w:rPr>
+        <w:t>清明节</w:t>
+      </w:r>
+      <w:r>
+        <w:t>前一天</w:t>
+      </w:r>
+      <w:r>
+        <w:tab/>
+      </w:r>
+      <w:r>
+        <w:tab/>
+      </w:r>
+      <w:r>
+        <w:rPr>
+          <w:rFonts w:hint="eastAsia"/>
+        </w:rPr>
+        <w:t>习俗</w:t>
+      </w:r>
+      <w:r>
+        <w:t>：起火烧饭、吃冷食</w:t>
+      </w:r>
+    </w:p>
+    <w:p>
+      <w:r>
+        <w:rPr>
+          <w:rFonts w:hint="eastAsia"/>
+        </w:rPr>
+        <w:t>清明节：</w:t>
+      </w:r>
+      <w:r>
+        <w:tab/>
+      </w:r>
+      <w:r>
+        <w:rPr>
+          <w:rFonts w:hint="eastAsia"/>
+        </w:rPr>
+        <w:t>农历</w:t>
+      </w:r>
+      <w:r>
+        <w:t>三月初八</w:t>
+      </w:r>
+      <w:r>
+        <w:tab/>
+      </w:r>
+      <w:r>
+        <w:tab/>
+      </w:r>
+      <w:r>
+        <w:rPr>
+          <w:rFonts w:hint="eastAsia"/>
+        </w:rPr>
+        <w:t>习俗</w:t>
+      </w:r>
+      <w:r>
+        <w:t>：扫墓、踏青</w:t>
+      </w:r>
+    </w:p>
+    <w:p>
+      <w:r>
+        <w:rPr>
+          <w:rFonts w:hint="eastAsia"/>
+        </w:rPr>
+        <w:t>七夕节</w:t>
+      </w:r>
+      <w:r>
+        <w:t>：</w:t>
+      </w:r>
+      <w:r>
+        <w:rPr>
+          <w:rFonts w:hint="eastAsia"/>
+        </w:rPr>
+        <w:tab/>
+      </w:r>
+      <w:r>
+        <w:rPr>
+          <w:rFonts w:hint="eastAsia"/>
+        </w:rPr>
+        <w:t>农历</w:t>
+      </w:r>
+      <w:r>
+        <w:t>七月初七</w:t>
+      </w:r>
+      <w:r>
+        <w:tab/>
+      </w:r>
+      <w:r>
+        <w:tab/>
+      </w:r>
+      <w:r>
+        <w:rPr>
+          <w:rFonts w:hint="eastAsia"/>
+        </w:rPr>
+        <w:t>习俗</w:t>
+      </w:r>
+      <w:r>
+        <w:t>：</w:t>
+      </w:r>
+      <w:r>
+        <w:rPr>
+          <w:rFonts w:hint="eastAsia"/>
+        </w:rPr>
+        <w:t>穿针乞巧</w:t>
+      </w:r>
+    </w:p>
+    <w:p>
+      <w:pPr>
+        <w:widowControl/>
+        <w:jc w:val="left"/>
+      </w:pPr>
+      <w:r>
+        <w:br w:type="page"/>
+      </w:r>
+    </w:p>
+    <w:p>
+      <w:pPr>
+        <w:pStyle w:val="1"/>
+      </w:pPr>
+      <w:r>
+        <w:rPr>
+          <w:rFonts w:hint="eastAsia"/>
+        </w:rPr>
+        <w:lastRenderedPageBreak/>
+        <w:t>法律</w:t>
+      </w:r>
+    </w:p>
+    <w:p>
+      <w:r>
+        <w:rPr>
+          <w:rFonts w:hint="eastAsia"/>
+        </w:rPr>
+        <w:t>国家</w:t>
+      </w:r>
+      <w:r>
+        <w:t>司法机关</w:t>
+      </w:r>
+      <w:r>
+        <w:rPr>
+          <w:rFonts w:hint="eastAsia"/>
+        </w:rPr>
+        <w:t>:</w:t>
+      </w:r>
+      <w:r>
+        <w:rPr>
+          <w:rFonts w:hint="eastAsia"/>
+        </w:rPr>
+        <w:tab/>
+      </w:r>
+      <w:r>
+        <w:rPr>
+          <w:rFonts w:hint="eastAsia"/>
+        </w:rPr>
+        <w:t>法院</w:t>
+      </w:r>
+      <w:r>
+        <w:t>和检察院</w:t>
+      </w:r>
+    </w:p>
+    <w:p>
+      <w:r>
+        <w:rPr>
+          <w:rFonts w:hint="eastAsia"/>
+        </w:rPr>
+        <w:t>街道办</w:t>
+      </w:r>
+      <w:r>
+        <w:t>是行政机关，居委会和村委会不是</w:t>
+      </w:r>
+    </w:p>
+    <w:p>
+      <w:pPr>
+        <w:widowControl/>
+        <w:jc w:val="left"/>
+      </w:pPr>
+      <w:r>
+        <w:br w:type="page"/>
+      </w:r>
+    </w:p>
+    <w:p>
+      <w:pPr>
+        <w:pStyle w:val="1"/>
+      </w:pPr>
+      <w:r>
+        <w:rPr>
+          <w:rFonts w:hint="eastAsia"/>
+        </w:rPr>
+        <w:lastRenderedPageBreak/>
+        <w:t>时间</w:t>
+      </w:r>
+      <w:r>
+        <w:t>地理历史</w:t>
+      </w:r>
+    </w:p>
+    <w:p>
+      <w:pPr>
+        <w:rPr>
+          <w:rFonts w:hint="eastAsia"/>
+        </w:rPr>
+      </w:pPr>
+      <w:r>
+        <w:rPr>
+          <w:rFonts w:hint="eastAsia"/>
+        </w:rPr>
+        <w:t>商周秦汉</w:t>
+      </w:r>
+      <w:r>
+        <w:t>，商周秦汉，</w:t>
+      </w:r>
+      <w:r>
+        <w:rPr>
+          <w:rFonts w:hint="eastAsia"/>
+        </w:rPr>
+        <w:t>隋唐宋</w:t>
+      </w:r>
+      <w:r>
+        <w:t>，隋唐宋，元明清</w:t>
+      </w:r>
+      <w:r>
+        <w:t>Republic</w:t>
+      </w:r>
+      <w:r>
+        <w:t>，元明清</w:t>
+      </w:r>
+      <w:r>
+        <w:t>Republic</w:t>
+      </w:r>
+      <w:r>
+        <w:t>，毛泽东，毛泽东（</w:t>
+      </w:r>
+      <w:r>
+        <w:rPr>
+          <w:rFonts w:hint="eastAsia"/>
+        </w:rPr>
+        <w:t>两只老虎</w:t>
       </w:r>
       <w:bookmarkStart w:id="0" w:name="_GoBack"/>
       <w:bookmarkEnd w:id="0"/>
-    </w:p>
-    <w:p>
-      <w:pPr>
-        <w:widowControl/>
-        <w:jc w:val="left"/>
-        <w:rPr>
-          <w:rFonts w:ascii="Arial" w:hAnsi="Arial" w:cs="Arial"/>
-          <w:color w:val="333333"/>
-          <w:sz w:val="20"/>
-          <w:szCs w:val="20"/>
-          <w:shd w:val="clear" w:color="auto" w:fill="FFFFFF"/>
-        </w:rPr>
-      </w:pPr>
-      <w:r>
-        <w:rPr>
-          <w:rFonts w:ascii="Arial" w:hAnsi="Arial" w:cs="Arial"/>
-          <w:color w:val="333333"/>
-          <w:sz w:val="20"/>
-          <w:szCs w:val="20"/>
-          <w:shd w:val="clear" w:color="auto" w:fill="FFFFFF"/>
-        </w:rPr>
-        <w:br w:type="page"/>
-      </w:r>
-      <w:r>
-        <w:rPr>
-          <w:rFonts w:ascii="Arial" w:hAnsi="Arial" w:cs="Arial"/>
-          <w:color w:val="333333"/>
-          <w:sz w:val="20"/>
-          <w:szCs w:val="20"/>
-          <w:shd w:val="clear" w:color="auto" w:fill="FFFFFF"/>
-        </w:rPr>
-        <w:lastRenderedPageBreak/>
-        <w:br w:type="page"/>
-      </w:r>
-    </w:p>
-    <w:p>
-      <w:pPr>
-        <w:pStyle w:val="1"/>
-        <w:rPr>
-          <w:shd w:val="clear" w:color="auto" w:fill="FFFFFF"/>
-        </w:rPr>
-      </w:pPr>
-      <w:r>
-        <w:rPr>
-          <w:rFonts w:hint="eastAsia"/>
-          <w:shd w:val="clear" w:color="auto" w:fill="FFFFFF"/>
-        </w:rPr>
-        <w:lastRenderedPageBreak/>
-        <w:t>俚语</w:t>
-      </w:r>
-      <w:r>
-        <w:rPr>
-          <w:shd w:val="clear" w:color="auto" w:fill="FFFFFF"/>
-        </w:rPr>
-        <w:t>，名人名言</w:t>
-      </w:r>
-    </w:p>
-    <w:p>
-      <w:pPr>
-        <w:rPr>
-          <w:shd w:val="clear" w:color="auto" w:fill="FFFFFF"/>
-        </w:rPr>
-      </w:pPr>
-      <w:r>
-        <w:rPr>
-          <w:rFonts w:hint="eastAsia"/>
-          <w:color w:val="333333"/>
-          <w:shd w:val="clear" w:color="auto" w:fill="FFFFFF"/>
-        </w:rPr>
-        <w:t>不满足是向上的车轮：</w:t>
-      </w:r>
-      <w:r>
-        <w:rPr>
-          <w:color w:val="333333"/>
-          <w:shd w:val="clear" w:color="auto" w:fill="FFFFFF"/>
-        </w:rPr>
-        <w:tab/>
-      </w:r>
-      <w:r>
-        <w:rPr>
-          <w:rFonts w:hint="eastAsia"/>
-          <w:color w:val="333333"/>
-          <w:shd w:val="clear" w:color="auto" w:fill="FFFFFF"/>
-        </w:rPr>
-        <w:t>形容</w:t>
-      </w:r>
-      <w:r>
-        <w:rPr>
-          <w:color w:val="333333"/>
-          <w:shd w:val="clear" w:color="auto" w:fill="FFFFFF"/>
-        </w:rPr>
-        <w:t>不能有一点成就就满足</w:t>
-      </w:r>
-      <w:r>
-        <w:rPr>
-          <w:rFonts w:hint="eastAsia"/>
-          <w:color w:val="333333"/>
-          <w:shd w:val="clear" w:color="auto" w:fill="FFFFFF"/>
-        </w:rPr>
-        <w:t>，</w:t>
-      </w:r>
-      <w:r>
-        <w:rPr>
-          <w:color w:val="333333"/>
-          <w:shd w:val="clear" w:color="auto" w:fill="FFFFFF"/>
-        </w:rPr>
-        <w:t>要一直对自己有严格的要求</w:t>
-      </w:r>
-      <w:r>
-        <w:rPr>
-          <w:rFonts w:hint="eastAsia"/>
-          <w:color w:val="333333"/>
-          <w:shd w:val="clear" w:color="auto" w:fill="FFFFFF"/>
-        </w:rPr>
-        <w:t>，</w:t>
-      </w:r>
-      <w:r>
-        <w:rPr>
-          <w:color w:val="333333"/>
-          <w:shd w:val="clear" w:color="auto" w:fill="FFFFFF"/>
-        </w:rPr>
-        <w:t>才会得到进步</w:t>
-      </w:r>
-      <w:r>
-        <w:rPr>
-          <w:shd w:val="clear" w:color="auto" w:fill="FFFFFF"/>
-        </w:rPr>
-        <w:br w:type="page"/>
-      </w:r>
-    </w:p>
-    <w:p>
-      <w:pPr>
-        <w:widowControl/>
-        <w:jc w:val="left"/>
-        <w:rPr>
-          <w:rFonts w:ascii="Arial" w:hAnsi="Arial" w:cs="Arial"/>
-          <w:color w:val="333333"/>
-          <w:sz w:val="20"/>
-          <w:szCs w:val="20"/>
-          <w:shd w:val="clear" w:color="auto" w:fill="FFFFFF"/>
-        </w:rPr>
-      </w:pPr>
-    </w:p>
-    <w:p>
-      <w:pPr>
-        <w:pStyle w:val="1"/>
-      </w:pPr>
-      <w:r>
-        <w:rPr>
-          <w:rFonts w:hint="eastAsia"/>
-        </w:rPr>
-        <w:t>比喻义</w:t>
-      </w:r>
-    </w:p>
-    <w:p>
-      <w:r>
-        <w:tab/>
-      </w:r>
-      <w:r>
-        <w:rPr>
-          <w:rFonts w:hint="eastAsia"/>
-        </w:rPr>
-        <w:t>鸵鸟</w:t>
-      </w:r>
-      <w:r>
-        <w:t>心态：指的是一种逃避心态</w:t>
-      </w:r>
-    </w:p>
-    <w:p>
-      <w:pPr>
-        <w:widowControl/>
-        <w:jc w:val="left"/>
-      </w:pPr>
-      <w:r>
-        <w:br w:type="page"/>
-      </w:r>
-    </w:p>
-    <w:p>
-      <w:pPr>
-        <w:pStyle w:val="1"/>
-      </w:pPr>
-      <w:r>
-        <w:rPr>
-          <w:rFonts w:hint="eastAsia"/>
-        </w:rPr>
-        <w:lastRenderedPageBreak/>
-        <w:t>化学</w:t>
-      </w:r>
-      <w:r>
-        <w:t>常识</w:t>
-      </w:r>
-    </w:p>
-    <w:p>
-      <w:r>
-        <w:rPr>
-          <w:rFonts w:hint="eastAsia"/>
-        </w:rPr>
-        <w:t>石膏</w:t>
-      </w:r>
-      <w:r>
-        <w:t>：硫酸钙，不是碳酸钙</w:t>
-      </w:r>
-    </w:p>
-    <w:p>
-      <w:pPr>
-        <w:widowControl/>
-        <w:jc w:val="left"/>
-      </w:pPr>
-      <w:r>
-        <w:br w:type="page"/>
-      </w:r>
-    </w:p>
-    <w:p>
-      <w:pPr>
-        <w:pStyle w:val="1"/>
-      </w:pPr>
-      <w:r>
-        <w:rPr>
-          <w:rFonts w:hint="eastAsia"/>
-        </w:rPr>
-        <w:lastRenderedPageBreak/>
-        <w:t>季节</w:t>
-      </w:r>
-      <w:r>
-        <w:t>、习俗</w:t>
-      </w:r>
-    </w:p>
-    <w:p>
-      <w:r>
-        <w:rPr>
-          <w:rFonts w:hint="eastAsia"/>
-        </w:rPr>
-        <w:t>寒食节</w:t>
-      </w:r>
-      <w:r>
-        <w:t>：</w:t>
-      </w:r>
-      <w:r>
-        <w:tab/>
-      </w:r>
-      <w:r>
-        <w:rPr>
-          <w:rFonts w:hint="eastAsia"/>
-        </w:rPr>
-        <w:t>清明节</w:t>
-      </w:r>
-      <w:r>
-        <w:t>前一天</w:t>
-      </w:r>
-      <w:r>
-        <w:tab/>
-      </w:r>
-      <w:r>
-        <w:tab/>
-      </w:r>
-      <w:r>
-        <w:rPr>
-          <w:rFonts w:hint="eastAsia"/>
-        </w:rPr>
-        <w:t>习俗</w:t>
-      </w:r>
-      <w:r>
-        <w:t>：起火烧饭、吃冷食</w:t>
-      </w:r>
-    </w:p>
-    <w:p>
-      <w:r>
-        <w:rPr>
-          <w:rFonts w:hint="eastAsia"/>
-        </w:rPr>
-        <w:t>清明节：</w:t>
-      </w:r>
-      <w:r>
-        <w:tab/>
-      </w:r>
-      <w:r>
-        <w:rPr>
-          <w:rFonts w:hint="eastAsia"/>
-        </w:rPr>
-        <w:t>农历</w:t>
-      </w:r>
-      <w:r>
-        <w:t>三月初八</w:t>
-      </w:r>
-      <w:r>
-        <w:tab/>
-      </w:r>
-      <w:r>
-        <w:tab/>
-      </w:r>
-      <w:r>
-        <w:rPr>
-          <w:rFonts w:hint="eastAsia"/>
-        </w:rPr>
-        <w:t>习俗</w:t>
-      </w:r>
-      <w:r>
-        <w:t>：扫墓、踏青</w:t>
-      </w:r>
-    </w:p>
-    <w:p>
-      <w:r>
-        <w:rPr>
-          <w:rFonts w:hint="eastAsia"/>
-        </w:rPr>
-        <w:t>七夕节</w:t>
-      </w:r>
-      <w:r>
-        <w:t>：</w:t>
-      </w:r>
-      <w:r>
-        <w:rPr>
-          <w:rFonts w:hint="eastAsia"/>
-        </w:rPr>
-        <w:tab/>
-      </w:r>
-      <w:r>
-        <w:rPr>
-          <w:rFonts w:hint="eastAsia"/>
-        </w:rPr>
-        <w:t>农历</w:t>
-      </w:r>
-      <w:r>
-        <w:t>七月初七</w:t>
-      </w:r>
-      <w:r>
-        <w:tab/>
-      </w:r>
-      <w:r>
-        <w:tab/>
-      </w:r>
-      <w:r>
-        <w:rPr>
-          <w:rFonts w:hint="eastAsia"/>
-        </w:rPr>
-        <w:t>习俗</w:t>
-      </w:r>
-      <w:r>
-        <w:t>：</w:t>
-      </w:r>
-      <w:r>
-        <w:rPr>
-          <w:rFonts w:hint="eastAsia"/>
-        </w:rPr>
-        <w:t>穿针乞巧</w:t>
-      </w:r>
-    </w:p>
-    <w:p>
-      <w:pPr>
-        <w:widowControl/>
-        <w:jc w:val="left"/>
-      </w:pPr>
-      <w:r>
-        <w:br w:type="page"/>
-      </w:r>
-    </w:p>
-    <w:p>
-      <w:pPr>
-        <w:pStyle w:val="1"/>
-      </w:pPr>
-      <w:r>
-        <w:rPr>
-          <w:rFonts w:hint="eastAsia"/>
-        </w:rPr>
-        <w:lastRenderedPageBreak/>
-        <w:t>法律</w:t>
-      </w:r>
-    </w:p>
-    <w:p>
-      <w:r>
-        <w:rPr>
-          <w:rFonts w:hint="eastAsia"/>
-        </w:rPr>
-        <w:t>国家</w:t>
-      </w:r>
-      <w:r>
-        <w:t>司法机关</w:t>
-      </w:r>
-      <w:r>
-        <w:rPr>
-          <w:rFonts w:hint="eastAsia"/>
-        </w:rPr>
-        <w:t>:</w:t>
-      </w:r>
-      <w:r>
-        <w:rPr>
-          <w:rFonts w:hint="eastAsia"/>
-        </w:rPr>
-        <w:tab/>
-      </w:r>
-      <w:r>
-        <w:rPr>
-          <w:rFonts w:hint="eastAsia"/>
-        </w:rPr>
-        <w:t>法院</w:t>
-      </w:r>
-      <w:r>
-        <w:t>和检察院</w:t>
-      </w:r>
-    </w:p>
-    <w:p>
-      <w:r>
-        <w:rPr>
-          <w:rFonts w:hint="eastAsia"/>
-        </w:rPr>
-        <w:t>街道办</w:t>
-      </w:r>
-      <w:r>
-        <w:t>是行政机关，居委会和村委会不是</w:t>
+      <w:r>
+        <w:t>）</w:t>
       </w:r>
     </w:p>
     <w:sectPr>
@@ -5587,7 +5657,7 @@
 </file>
 
 <file path=customXml/itemProps1.xml><?xml version="1.0" encoding="utf-8"?>
-<ds:datastoreItem xmlns:ds="http://schemas.openxmlformats.org/officeDocument/2006/customXml" ds:itemID="{EB80C400-B87B-48F0-A18D-799982954377}">
+<ds:datastoreItem xmlns:ds="http://schemas.openxmlformats.org/officeDocument/2006/customXml" ds:itemID="{885ADAD3-1975-4C93-873A-1B0F702255AA}">
   <ds:schemaRefs>
     <ds:schemaRef ds:uri="http://schemas.openxmlformats.org/officeDocument/2006/bibliography"/>
   </ds:schemaRefs>

</xml_diff>